<commit_message>
Added personal projects and summary
</commit_message>
<xml_diff>
--- a/Resume7-6-22CS.docx
+++ b/Resume7-6-22CS.docx
@@ -18,16 +18,139 @@
           <w:sz w:val="28"/>
           <w:szCs w:val="28"/>
         </w:rPr>
-        <w:t xml:space="preserve">Technical </w:t>
-      </w:r>
-      <w:r>
+        <w:t>Summary __________________________________________________________</w:t>
+      </w:r>
+    </w:p>
+    <w:p>
+      <w:pPr>
+        <w:ind w:left="720" w:right="1440"/>
+        <w:rPr>
+          <w:rFonts w:ascii="Garamond" w:hAnsi="Garamond" w:cs="Times New Roman"/>
+          <w:bCs/>
+        </w:rPr>
+      </w:pPr>
+      <w:r>
+        <w:rPr>
+          <w:rFonts w:ascii="Garamond" w:hAnsi="Garamond" w:cs="Times New Roman"/>
+          <w:bCs/>
+        </w:rPr>
+        <w:t>P</w:t>
+      </w:r>
+      <w:r>
+        <w:rPr>
+          <w:rFonts w:ascii="Garamond" w:hAnsi="Garamond" w:cs="Times New Roman"/>
+          <w:bCs/>
+        </w:rPr>
+        <w:t>ursuing an internship in cybersecurity, back-end web development, or software engineering</w:t>
+      </w:r>
+      <w:r>
+        <w:rPr>
+          <w:rFonts w:ascii="Garamond" w:hAnsi="Garamond" w:cs="Times New Roman"/>
+          <w:bCs/>
+        </w:rPr>
+        <w:t>. Results-driven,</w:t>
+      </w:r>
+      <w:r>
+        <w:rPr>
+          <w:rFonts w:ascii="Garamond" w:hAnsi="Garamond" w:cs="Times New Roman"/>
+          <w:bCs/>
+        </w:rPr>
+        <w:t xml:space="preserve"> hard-working</w:t>
+      </w:r>
+      <w:r>
+        <w:rPr>
+          <w:rFonts w:ascii="Garamond" w:hAnsi="Garamond" w:cs="Times New Roman"/>
+          <w:bCs/>
+        </w:rPr>
+        <w:t xml:space="preserve">, team-player that knows how to </w:t>
+      </w:r>
+      <w:r>
+        <w:rPr>
+          <w:rFonts w:ascii="Garamond" w:hAnsi="Garamond" w:cs="Times New Roman"/>
+          <w:bCs/>
+        </w:rPr>
+        <w:t>guide and encourage teammates’</w:t>
+      </w:r>
+      <w:r>
+        <w:rPr>
+          <w:rFonts w:ascii="Garamond" w:hAnsi="Garamond" w:cs="Times New Roman"/>
+          <w:bCs/>
+        </w:rPr>
+        <w:t xml:space="preserve"> gift</w:t>
+      </w:r>
+      <w:r>
+        <w:rPr>
+          <w:rFonts w:ascii="Garamond" w:hAnsi="Garamond" w:cs="Times New Roman"/>
+          <w:bCs/>
+        </w:rPr>
+        <w:t>ing</w:t>
+      </w:r>
+      <w:r>
+        <w:rPr>
+          <w:rFonts w:ascii="Garamond" w:hAnsi="Garamond" w:cs="Times New Roman"/>
+          <w:bCs/>
+        </w:rPr>
+        <w:t>s for the succes</w:t>
+      </w:r>
+      <w:r>
+        <w:rPr>
+          <w:rFonts w:ascii="Garamond" w:hAnsi="Garamond" w:cs="Times New Roman"/>
+          <w:bCs/>
+        </w:rPr>
+        <w:t>s</w:t>
+      </w:r>
+      <w:r>
+        <w:rPr>
+          <w:rFonts w:ascii="Garamond" w:hAnsi="Garamond" w:cs="Times New Roman"/>
+          <w:bCs/>
+        </w:rPr>
+        <w:t xml:space="preserve"> of the whole.</w:t>
+      </w:r>
+    </w:p>
+    <w:p>
+      <w:pPr>
         <w:rPr>
           <w:rFonts w:ascii="Garamond" w:hAnsi="Garamond" w:cs="Times New Roman"/>
           <w:b/>
           <w:sz w:val="28"/>
           <w:szCs w:val="28"/>
         </w:rPr>
-        <w:t>Skills Summary ____________________________________________</w:t>
+      </w:pPr>
+      <w:r>
+        <w:rPr>
+          <w:rFonts w:ascii="Garamond" w:hAnsi="Garamond" w:cs="Times New Roman"/>
+          <w:b/>
+          <w:sz w:val="28"/>
+          <w:szCs w:val="28"/>
+        </w:rPr>
+        <w:t xml:space="preserve">Technical </w:t>
+      </w:r>
+      <w:r>
+        <w:rPr>
+          <w:rFonts w:ascii="Garamond" w:hAnsi="Garamond" w:cs="Times New Roman"/>
+          <w:b/>
+          <w:sz w:val="28"/>
+          <w:szCs w:val="28"/>
+        </w:rPr>
+        <w:t>Skills _</w:t>
+      </w:r>
+      <w:r>
+        <w:rPr>
+          <w:rFonts w:ascii="Garamond" w:hAnsi="Garamond" w:cs="Times New Roman"/>
+          <w:b/>
+          <w:sz w:val="28"/>
+          <w:szCs w:val="28"/>
+        </w:rPr>
+        <w:t>_________</w:t>
+      </w:r>
+      <w:r>
+        <w:rPr>
+          <w:rFonts w:ascii="Garamond" w:hAnsi="Garamond" w:cs="Times New Roman"/>
+          <w:b/>
+          <w:sz w:val="28"/>
+          <w:szCs w:val="28"/>
+        </w:rPr>
+        <w:t>___________________________________________</w:t>
       </w:r>
     </w:p>
     <w:p>
@@ -53,7 +176,19 @@
         <w:rPr>
           <w:rFonts w:ascii="Garamond" w:hAnsi="Garamond" w:cs="Times New Roman"/>
         </w:rPr>
-        <w:t xml:space="preserve"> C++,</w:t>
+        <w:t xml:space="preserve"> C++</w:t>
+      </w:r>
+      <w:r>
+        <w:rPr>
+          <w:rFonts w:ascii="Garamond" w:hAnsi="Garamond" w:cs="Times New Roman"/>
+        </w:rPr>
+        <w:t>, C, Rust</w:t>
+      </w:r>
+      <w:r>
+        <w:rPr>
+          <w:rFonts w:ascii="Garamond" w:hAnsi="Garamond" w:cs="Times New Roman"/>
+        </w:rPr>
+        <w:t>,</w:t>
       </w:r>
       <w:r>
         <w:rPr>
@@ -384,7 +519,7 @@
         <w:rPr>
           <w:rFonts w:ascii="Garamond" w:hAnsi="Garamond" w:cs="Times New Roman"/>
         </w:rPr>
-        <w:t xml:space="preserve">GPA: 4.0  |  Major: Computer Science  |  </w:t>
+        <w:t xml:space="preserve">GPA: 4.0 | Major: Computer Science | </w:t>
       </w:r>
       <w:r>
         <w:rPr>
@@ -415,127 +550,6 @@
           <w:rFonts w:ascii="Garamond" w:hAnsi="Garamond" w:cs="Times New Roman"/>
         </w:rPr>
         <w:t>68.0</w:t>
-      </w:r>
-    </w:p>
-    <w:p>
-      <w:pPr>
-        <w:ind w:left="720"/>
-        <w:rPr>
-          <w:rFonts w:ascii="Garamond" w:hAnsi="Garamond" w:cs="Times New Roman"/>
-          <w:b/>
-          <w:sz w:val="24"/>
-          <w:szCs w:val="24"/>
-        </w:rPr>
-      </w:pPr>
-      <w:r>
-        <w:rPr>
-          <w:rFonts w:ascii="Garamond" w:hAnsi="Garamond" w:cs="Times New Roman"/>
-          <w:b/>
-          <w:sz w:val="24"/>
-          <w:szCs w:val="24"/>
-        </w:rPr>
-        <w:t>2018-20</w:t>
-      </w:r>
-      <w:r>
-        <w:rPr>
-          <w:rFonts w:ascii="Garamond" w:hAnsi="Garamond" w:cs="Times New Roman"/>
-          <w:b/>
-          <w:sz w:val="24"/>
-          <w:szCs w:val="24"/>
-        </w:rPr>
-        <w:t>2</w:t>
-      </w:r>
-      <w:r>
-        <w:rPr>
-          <w:rFonts w:ascii="Garamond" w:hAnsi="Garamond" w:cs="Times New Roman"/>
-          <w:b/>
-          <w:sz w:val="24"/>
-          <w:szCs w:val="24"/>
-        </w:rPr>
-        <w:t>2</w:t>
-      </w:r>
-      <w:r>
-        <w:rPr>
-          <w:rFonts w:ascii="Garamond" w:hAnsi="Garamond" w:cs="Times New Roman"/>
-          <w:b/>
-          <w:sz w:val="24"/>
-          <w:szCs w:val="24"/>
-        </w:rPr>
-        <w:t xml:space="preserve"> Relevant Courses:</w:t>
-      </w:r>
-    </w:p>
-    <w:p>
-      <w:pPr>
-        <w:ind w:left="720"/>
-        <w:rPr>
-          <w:rFonts w:ascii="Garamond" w:hAnsi="Garamond" w:cs="Times New Roman"/>
-        </w:rPr>
-      </w:pPr>
-      <w:r>
-        <w:rPr>
-          <w:rFonts w:ascii="Garamond" w:hAnsi="Garamond" w:cs="Times New Roman"/>
-        </w:rPr>
-        <w:t>Computer Science I &amp; II with Java</w:t>
-      </w:r>
-      <w:r>
-        <w:rPr>
-          <w:rFonts w:ascii="Garamond" w:hAnsi="Garamond" w:cs="Times New Roman"/>
-        </w:rPr>
-        <w:t>/C++, Systems Programming, Web Programming, Algorithm Design and Analysis</w:t>
-      </w:r>
-      <w:r>
-        <w:rPr>
-          <w:rFonts w:ascii="Garamond" w:hAnsi="Garamond" w:cs="Times New Roman"/>
-        </w:rPr>
-        <w:t>,</w:t>
-      </w:r>
-      <w:r>
-        <w:rPr>
-          <w:rFonts w:ascii="Garamond" w:hAnsi="Garamond" w:cs="Times New Roman"/>
-        </w:rPr>
-        <w:t xml:space="preserve"> Networking, Cryptology, Database Systems</w:t>
-      </w:r>
-      <w:r>
-        <w:rPr>
-          <w:rFonts w:ascii="Garamond" w:hAnsi="Garamond" w:cs="Times New Roman"/>
-        </w:rPr>
-        <w:t>, Machine Learning</w:t>
-      </w:r>
-      <w:r>
-        <w:rPr>
-          <w:rFonts w:ascii="Garamond" w:hAnsi="Garamond" w:cs="Times New Roman"/>
-        </w:rPr>
-        <w:t>,</w:t>
-      </w:r>
-      <w:r>
-        <w:rPr>
-          <w:rFonts w:ascii="Garamond" w:hAnsi="Garamond" w:cs="Times New Roman"/>
-        </w:rPr>
-        <w:t xml:space="preserve"> Calculus I</w:t>
-      </w:r>
-      <w:r>
-        <w:rPr>
-          <w:rFonts w:ascii="Garamond" w:hAnsi="Garamond" w:cs="Times New Roman"/>
-        </w:rPr>
-        <w:t xml:space="preserve"> –</w:t>
-      </w:r>
-      <w:r>
-        <w:rPr>
-          <w:rFonts w:ascii="Garamond" w:hAnsi="Garamond" w:cs="Times New Roman"/>
-        </w:rPr>
-        <w:t xml:space="preserve"> I</w:t>
-      </w:r>
-      <w:r>
-        <w:rPr>
-          <w:rFonts w:ascii="Garamond" w:hAnsi="Garamond" w:cs="Times New Roman"/>
-        </w:rPr>
-        <w:t>V</w:t>
-      </w:r>
-      <w:r>
-        <w:rPr>
-          <w:rFonts w:ascii="Garamond" w:hAnsi="Garamond" w:cs="Times New Roman"/>
-        </w:rPr>
-        <w:t>, Probability and Applied Statistics</w:t>
       </w:r>
     </w:p>
     <w:p>
@@ -618,6 +632,65 @@
           <w:szCs w:val="28"/>
         </w:rPr>
         <w:t>______________________</w:t>
+      </w:r>
+    </w:p>
+    <w:p>
+      <w:pPr>
+        <w:pStyle w:val="ListParagraph"/>
+        <w:numPr>
+          <w:ilvl w:val="0"/>
+          <w:numId w:val="2"/>
+        </w:numPr>
+        <w:tabs>
+          <w:tab w:val="left" w:pos="9360"/>
+        </w:tabs>
+        <w:spacing w:line="240" w:lineRule="auto"/>
+        <w:ind w:right="1440"/>
+        <w:rPr>
+          <w:rFonts w:ascii="Garamond" w:hAnsi="Garamond" w:cs="Times New Roman"/>
+          <w:bCs/>
+          <w:iCs/>
+        </w:rPr>
+      </w:pPr>
+      <w:r>
+        <w:rPr>
+          <w:rFonts w:ascii="Garamond" w:hAnsi="Garamond" w:cs="Times New Roman"/>
+          <w:bCs/>
+          <w:iCs/>
+        </w:rPr>
+        <w:t>Knot Theory Research</w:t>
+      </w:r>
+      <w:r>
+        <w:rPr>
+          <w:rFonts w:ascii="Garamond" w:hAnsi="Garamond" w:cs="Times New Roman"/>
+          <w:bCs/>
+          <w:iCs/>
+        </w:rPr>
+        <w:t xml:space="preserve"> - </w:t>
+      </w:r>
+      <w:r>
+        <w:rPr>
+          <w:rFonts w:ascii="Garamond" w:hAnsi="Garamond" w:cs="Times New Roman"/>
+          <w:bCs/>
+          <w:iCs/>
+        </w:rPr>
+        <w:t xml:space="preserve">January 2019 </w:t>
+      </w:r>
+      <w:r>
+        <w:rPr>
+          <w:rFonts w:ascii="Garamond" w:hAnsi="Garamond" w:cs="Times New Roman"/>
+          <w:bCs/>
+          <w:iCs/>
+        </w:rPr>
+        <w:t>—</w:t>
+      </w:r>
+      <w:r>
+        <w:rPr>
+          <w:rFonts w:ascii="Garamond" w:hAnsi="Garamond" w:cs="Times New Roman"/>
+          <w:bCs/>
+          <w:iCs/>
+        </w:rPr>
+        <w:t xml:space="preserve"> May 2020; Mentor: Dr. Claus Ernst, WKU Department of Mathematics</w:t>
       </w:r>
     </w:p>
     <w:p>
@@ -628,35 +701,20 @@
           <w:numId w:val="2"/>
         </w:numPr>
         <w:spacing w:line="240" w:lineRule="auto"/>
-        <w:rPr>
-          <w:rFonts w:ascii="Garamond" w:hAnsi="Garamond" w:cs="Times New Roman"/>
-          <w:bCs/>
-          <w:iCs/>
-        </w:rPr>
-      </w:pPr>
-      <w:r>
-        <w:rPr>
-          <w:rFonts w:ascii="Garamond" w:hAnsi="Garamond" w:cs="Times New Roman"/>
-          <w:bCs/>
-          <w:iCs/>
-        </w:rPr>
-        <w:t>Knot Theory Research</w:t>
-      </w:r>
-      <w:r>
-        <w:rPr>
-          <w:rFonts w:ascii="Garamond" w:hAnsi="Garamond" w:cs="Times New Roman"/>
-          <w:bCs/>
-          <w:iCs/>
-        </w:rPr>
-        <w:t xml:space="preserve"> - </w:t>
-      </w:r>
-      <w:r>
-        <w:rPr>
-          <w:rFonts w:ascii="Garamond" w:hAnsi="Garamond" w:cs="Times New Roman"/>
-          <w:bCs/>
-          <w:iCs/>
-        </w:rPr>
-        <w:t xml:space="preserve">January 2019 </w:t>
+        <w:ind w:right="1440"/>
+        <w:rPr>
+          <w:rFonts w:ascii="Garamond" w:hAnsi="Garamond" w:cs="Times New Roman"/>
+          <w:bCs/>
+          <w:iCs/>
+        </w:rPr>
+      </w:pPr>
+      <w:r>
+        <w:rPr>
+          <w:rFonts w:ascii="Garamond" w:hAnsi="Garamond" w:cs="Times New Roman"/>
+          <w:bCs/>
+          <w:iCs/>
+        </w:rPr>
+        <w:t xml:space="preserve">Wood Hudson Cancer Research Laboratory Undergraduate Research Education Program - May 2019 </w:t>
       </w:r>
       <w:r>
         <w:rPr>
@@ -672,7 +730,7 @@
           <w:bCs/>
           <w:iCs/>
         </w:rPr>
-        <w:t xml:space="preserve"> May 2020; Mentor: Dr. Claus Ernst, WKU Department of Mathematics</w:t>
+        <w:t xml:space="preserve"> August 2019; Mentors: Drs. Julia Carter, Larry Douglass, and Ron Snyder</w:t>
       </w:r>
     </w:p>
     <w:p>
@@ -683,45 +741,7 @@
           <w:numId w:val="2"/>
         </w:numPr>
         <w:spacing w:line="240" w:lineRule="auto"/>
-        <w:rPr>
-          <w:rFonts w:ascii="Garamond" w:hAnsi="Garamond" w:cs="Times New Roman"/>
-          <w:bCs/>
-          <w:iCs/>
-        </w:rPr>
-      </w:pPr>
-      <w:r>
-        <w:rPr>
-          <w:rFonts w:ascii="Garamond" w:hAnsi="Garamond" w:cs="Times New Roman"/>
-          <w:bCs/>
-          <w:iCs/>
-        </w:rPr>
-        <w:t xml:space="preserve">Wood Hudson Cancer Research Laboratory Undergraduate Research Education Program - May 2019 </w:t>
-      </w:r>
-      <w:r>
-        <w:rPr>
-          <w:rFonts w:ascii="Garamond" w:hAnsi="Garamond" w:cs="Times New Roman"/>
-          <w:bCs/>
-          <w:iCs/>
-        </w:rPr>
-        <w:t>—</w:t>
-      </w:r>
-      <w:r>
-        <w:rPr>
-          <w:rFonts w:ascii="Garamond" w:hAnsi="Garamond" w:cs="Times New Roman"/>
-          <w:bCs/>
-          <w:iCs/>
-        </w:rPr>
-        <w:t xml:space="preserve"> August 2019; Mentors: Drs. Julia Carter, Larry Douglass, and Ron Snyder</w:t>
-      </w:r>
-    </w:p>
-    <w:p>
-      <w:pPr>
-        <w:pStyle w:val="ListParagraph"/>
-        <w:numPr>
-          <w:ilvl w:val="0"/>
-          <w:numId w:val="2"/>
-        </w:numPr>
-        <w:spacing w:line="240" w:lineRule="auto"/>
+        <w:ind w:right="1440"/>
         <w:rPr>
           <w:rFonts w:ascii="Garamond" w:hAnsi="Garamond" w:cs="Times New Roman"/>
           <w:bCs/>
@@ -947,6 +967,7 @@
           <w:numId w:val="5"/>
         </w:numPr>
         <w:spacing w:line="240" w:lineRule="auto"/>
+        <w:ind w:right="1440"/>
         <w:rPr>
           <w:rFonts w:ascii="Garamond" w:hAnsi="Garamond" w:cs="Times New Roman"/>
           <w:bCs/>
@@ -1116,7 +1137,21 @@
           <w:rFonts w:ascii="Garamond" w:hAnsi="Garamond" w:cs="Times New Roman"/>
           <w:bCs/>
         </w:rPr>
-        <w:t xml:space="preserve"> (unfinished)</w:t>
+        <w:t xml:space="preserve"> (</w:t>
+      </w:r>
+      <w:r>
+        <w:rPr>
+          <w:rFonts w:ascii="Garamond" w:hAnsi="Garamond" w:cs="Times New Roman"/>
+          <w:bCs/>
+        </w:rPr>
+        <w:t>in progress</w:t>
+      </w:r>
+      <w:r>
+        <w:rPr>
+          <w:rFonts w:ascii="Garamond" w:hAnsi="Garamond" w:cs="Times New Roman"/>
+          <w:bCs/>
+        </w:rPr>
+        <w:t>)</w:t>
       </w:r>
     </w:p>
     <w:p>
@@ -1137,7 +1172,126 @@
           <w:rFonts w:ascii="Garamond" w:hAnsi="Garamond" w:cs="Times New Roman"/>
           <w:bCs/>
         </w:rPr>
-        <w:t>Skills used: Python, Tkinter, sockets, threading</w:t>
+        <w:t>Ski</w:t>
+      </w:r>
+      <w:r>
+        <w:rPr>
+          <w:rFonts w:ascii="Garamond" w:hAnsi="Garamond" w:cs="Times New Roman"/>
+          <w:bCs/>
+        </w:rPr>
+        <w:t>lls</w:t>
+      </w:r>
+      <w:r>
+        <w:rPr>
+          <w:rFonts w:ascii="Garamond" w:hAnsi="Garamond" w:cs="Times New Roman"/>
+          <w:bCs/>
+        </w:rPr>
+        <w:t xml:space="preserve"> used: Python, Tkinter, sockets, threading</w:t>
+      </w:r>
+    </w:p>
+    <w:p>
+      <w:pPr>
+        <w:pStyle w:val="ListParagraph"/>
+        <w:numPr>
+          <w:ilvl w:val="0"/>
+          <w:numId w:val="2"/>
+        </w:numPr>
+        <w:spacing w:line="276" w:lineRule="auto"/>
+        <w:rPr>
+          <w:rFonts w:ascii="Garamond" w:hAnsi="Garamond" w:cs="Times New Roman"/>
+          <w:b/>
+        </w:rPr>
+      </w:pPr>
+      <w:r>
+        <w:rPr>
+          <w:rFonts w:ascii="Garamond" w:hAnsi="Garamond" w:cs="Times New Roman"/>
+          <w:bCs/>
+        </w:rPr>
+        <w:t>Personal website</w:t>
+      </w:r>
+    </w:p>
+    <w:p>
+      <w:pPr>
+        <w:pStyle w:val="ListParagraph"/>
+        <w:numPr>
+          <w:ilvl w:val="1"/>
+          <w:numId w:val="2"/>
+        </w:numPr>
+        <w:spacing w:line="276" w:lineRule="auto"/>
+        <w:rPr>
+          <w:rFonts w:ascii="Garamond" w:hAnsi="Garamond" w:cs="Times New Roman"/>
+          <w:b/>
+        </w:rPr>
+      </w:pPr>
+      <w:r>
+        <w:rPr>
+          <w:rFonts w:ascii="Garamond" w:hAnsi="Garamond" w:cs="Times New Roman"/>
+          <w:bCs/>
+        </w:rPr>
+        <w:t xml:space="preserve">Skills used: Flask, </w:t>
+      </w:r>
+      <w:r>
+        <w:rPr>
+          <w:rFonts w:ascii="Garamond" w:hAnsi="Garamond" w:cs="Times New Roman"/>
+          <w:bCs/>
+        </w:rPr>
+        <w:t xml:space="preserve">MySQL, </w:t>
+      </w:r>
+      <w:r>
+        <w:rPr>
+          <w:rFonts w:ascii="Garamond" w:hAnsi="Garamond" w:cs="Times New Roman"/>
+          <w:bCs/>
+        </w:rPr>
+        <w:t>AWS RDS, Google Cloud Hosting</w:t>
+      </w:r>
+    </w:p>
+    <w:p>
+      <w:pPr>
+        <w:pStyle w:val="ListParagraph"/>
+        <w:numPr>
+          <w:ilvl w:val="0"/>
+          <w:numId w:val="2"/>
+        </w:numPr>
+        <w:spacing w:line="276" w:lineRule="auto"/>
+        <w:rPr>
+          <w:rFonts w:ascii="Garamond" w:hAnsi="Garamond" w:cs="Times New Roman"/>
+          <w:b/>
+        </w:rPr>
+      </w:pPr>
+      <w:r>
+        <w:rPr>
+          <w:rFonts w:ascii="Garamond" w:hAnsi="Garamond" w:cs="Times New Roman"/>
+          <w:bCs/>
+        </w:rPr>
+        <w:t>RSA encryption library in Rust</w:t>
+      </w:r>
+      <w:r>
+        <w:rPr>
+          <w:rFonts w:ascii="Garamond" w:hAnsi="Garamond" w:cs="Times New Roman"/>
+          <w:bCs/>
+        </w:rPr>
+        <w:t xml:space="preserve"> (in progress)</w:t>
+      </w:r>
+    </w:p>
+    <w:p>
+      <w:pPr>
+        <w:pStyle w:val="ListParagraph"/>
+        <w:numPr>
+          <w:ilvl w:val="1"/>
+          <w:numId w:val="2"/>
+        </w:numPr>
+        <w:spacing w:line="276" w:lineRule="auto"/>
+        <w:rPr>
+          <w:rFonts w:ascii="Garamond" w:hAnsi="Garamond" w:cs="Times New Roman"/>
+          <w:b/>
+        </w:rPr>
+      </w:pPr>
+      <w:r>
+        <w:rPr>
+          <w:rFonts w:ascii="Garamond" w:hAnsi="Garamond" w:cs="Times New Roman"/>
+          <w:bCs/>
+        </w:rPr>
+        <w:t>Skills used: cryptography, cargo, Rust</w:t>
       </w:r>
     </w:p>
     <w:sectPr>

</xml_diff>